<commit_message>
COR Retrait instructions non utiles
Retrait d'instructions non pertinentes, erreur de copier-coller
</commit_message>
<xml_diff>
--- a/S01_Lab_Instructions.docx
+++ b/S01_Lab_Instructions.docx
@@ -193,285 +193,14 @@
         <w:t>span</w:t>
       </w:r>
     </w:p>
-    <w:p/>
-    <w:p>
-      <w:pPr>
-        <w:pStyle w:val="Titre1"/>
-      </w:pPr>
-      <w:r>
-        <w:t>Section 01: Sujet</w:t>
-      </w:r>
-    </w:p>
-    <w:p>
-      <w:pPr>
-        <w:pStyle w:val="Titre2"/>
-      </w:pPr>
-      <w:r>
-        <w:t>Étapes:</w:t>
-      </w:r>
-    </w:p>
-    <w:p>
-      <w:pPr>
-        <w:pStyle w:val="EtapesInstructions"/>
-      </w:pPr>
-      <w:r>
-        <w:t>Configurations</w:t>
-      </w:r>
-    </w:p>
-    <w:p>
-      <w:pPr>
-        <w:numPr>
-          <w:ilvl w:val="0"/>
-          <w:numId w:val="5"/>
-        </w:numPr>
-        <w:ind w:left="0"/>
-        <w:textAlignment w:val="center"/>
-        <w:rPr>
-          <w:rFonts w:ascii="Calibri" w:eastAsia="Times New Roman" w:hAnsi="Calibri" w:cs="Calibri"/>
-          <w:sz w:val="22"/>
-          <w:szCs w:val="22"/>
-        </w:rPr>
-      </w:pPr>
-      <w:r>
-        <w:rPr>
-          <w:rFonts w:ascii="Calibri" w:eastAsia="Times New Roman" w:hAnsi="Calibri" w:cs="Calibri"/>
-          <w:sz w:val="22"/>
-          <w:szCs w:val="22"/>
-        </w:rPr>
-        <w:t>Ajoutez dans StartUp.cs les cultures supportées comme propriété de la classe</w:t>
-      </w:r>
-    </w:p>
-    <w:tbl>
-      <w:tblPr>
-        <w:tblW w:w="0" w:type="auto"/>
-        <w:tblInd w:w="1020" w:type="dxa"/>
-        <w:tblBorders>
-          <w:top w:val="single" w:sz="8" w:space="0" w:color="A3A3A3"/>
-          <w:left w:val="single" w:sz="8" w:space="0" w:color="A3A3A3"/>
-          <w:bottom w:val="single" w:sz="8" w:space="0" w:color="A3A3A3"/>
-          <w:right w:val="single" w:sz="8" w:space="0" w:color="A3A3A3"/>
-        </w:tblBorders>
-        <w:tblCellMar>
-          <w:left w:w="0" w:type="dxa"/>
-          <w:right w:w="0" w:type="dxa"/>
-        </w:tblCellMar>
-        <w:tblLook w:val="04A0" w:firstRow="1" w:lastRow="0" w:firstColumn="1" w:lastColumn="0" w:noHBand="0" w:noVBand="1"/>
-        <w:tblCaption w:val=""/>
-        <w:tblDescription w:val=""/>
-      </w:tblPr>
-      <w:tblGrid>
-        <w:gridCol w:w="6031"/>
-      </w:tblGrid>
-      <w:tr>
-        <w:trPr>
-          <w:divId w:val="228461156"/>
-        </w:trPr>
-        <w:tc>
-          <w:tcPr>
-            <w:tcW w:w="6031" w:type="dxa"/>
-            <w:tcBorders>
-              <w:top w:val="single" w:sz="8" w:space="0" w:color="A3A3A3"/>
-              <w:left w:val="single" w:sz="8" w:space="0" w:color="A3A3A3"/>
-              <w:bottom w:val="single" w:sz="8" w:space="0" w:color="A3A3A3"/>
-              <w:right w:val="single" w:sz="8" w:space="0" w:color="A3A3A3"/>
-            </w:tcBorders>
-            <w:shd w:val="clear" w:color="auto" w:fill="FFF2CC"/>
-            <w:tcMar>
-              <w:top w:w="80" w:type="dxa"/>
-              <w:left w:w="80" w:type="dxa"/>
-              <w:bottom w:w="80" w:type="dxa"/>
-              <w:right w:w="80" w:type="dxa"/>
-            </w:tcMar>
-            <w:hideMark/>
-          </w:tcPr>
-          <w:p>
-            <w:pPr>
-              <w:pStyle w:val="CodeInstructions"/>
-            </w:pPr>
-            <w:r>
-              <w:t>  </w:t>
-            </w:r>
-            <w:r>
-              <w:rPr>
-                <w:color w:val="4B69C6"/>
-              </w:rPr>
-              <w:t>private</w:t>
-            </w:r>
-            <w:r>
-              <w:t> </w:t>
-            </w:r>
-            <w:r>
-              <w:rPr>
-                <w:color w:val="7A3E9D"/>
-              </w:rPr>
-              <w:t>CultureInfo</w:t>
-            </w:r>
-            <w:r>
-              <w:rPr>
-                <w:color w:val="777777"/>
-              </w:rPr>
-              <w:t>[]</w:t>
-            </w:r>
-            <w:r>
-              <w:t> supportedCultures </w:t>
-            </w:r>
-            <w:r>
-              <w:rPr>
-                <w:color w:val="777777"/>
-              </w:rPr>
-              <w:t>=</w:t>
-            </w:r>
-            <w:r>
-              <w:t> </w:t>
-            </w:r>
-            <w:r>
-              <w:rPr>
-                <w:color w:val="4B69C6"/>
-              </w:rPr>
-              <w:t>new</w:t>
-            </w:r>
-            <w:r>
-              <w:rPr>
-                <w:color w:val="777777"/>
-              </w:rPr>
-              <w:t>[]</w:t>
-            </w:r>
-          </w:p>
-          <w:p>
-            <w:pPr>
-              <w:pStyle w:val="CodeInstructions"/>
-            </w:pPr>
-            <w:r>
-              <w:t>            </w:t>
-            </w:r>
-            <w:r>
-              <w:rPr>
-                <w:color w:val="777777"/>
-              </w:rPr>
-              <w:t>{</w:t>
-            </w:r>
-          </w:p>
-          <w:p>
-            <w:pPr>
-              <w:pStyle w:val="CodeInstructions"/>
-            </w:pPr>
-            <w:r>
-              <w:t>                </w:t>
-            </w:r>
-            <w:r>
-              <w:rPr>
-                <w:color w:val="4B69C6"/>
-              </w:rPr>
-              <w:t>new</w:t>
-            </w:r>
-            <w:r>
-              <w:t> </w:t>
-            </w:r>
-            <w:r>
-              <w:rPr>
-                <w:color w:val="7A3E9D"/>
-              </w:rPr>
-              <w:t>CultureInfo</w:t>
-            </w:r>
-            <w:r>
-              <w:rPr>
-                <w:color w:val="777777"/>
-              </w:rPr>
-              <w:t>("</w:t>
-            </w:r>
-            <w:r>
-              <w:rPr>
-                <w:color w:val="448C27"/>
-              </w:rPr>
-              <w:t>en-US</w:t>
-            </w:r>
-            <w:r>
-              <w:rPr>
-                <w:color w:val="777777"/>
-              </w:rPr>
-              <w:t>"),</w:t>
-            </w:r>
-          </w:p>
-          <w:p>
-            <w:pPr>
-              <w:pStyle w:val="CodeInstructions"/>
-            </w:pPr>
-            <w:r>
-              <w:t>                </w:t>
-            </w:r>
-            <w:r>
-              <w:rPr>
-                <w:color w:val="4B69C6"/>
-              </w:rPr>
-              <w:t>new</w:t>
-            </w:r>
-            <w:r>
-              <w:t> </w:t>
-            </w:r>
-            <w:r>
-              <w:rPr>
-                <w:color w:val="7A3E9D"/>
-              </w:rPr>
-              <w:t>CultureInfo</w:t>
-            </w:r>
-            <w:r>
-              <w:rPr>
-                <w:color w:val="777777"/>
-              </w:rPr>
-              <w:t>("</w:t>
-            </w:r>
-            <w:r>
-              <w:rPr>
-                <w:color w:val="448C27"/>
-              </w:rPr>
-              <w:t>fr-CA</w:t>
-            </w:r>
-            <w:r>
-              <w:rPr>
-                <w:color w:val="777777"/>
-              </w:rPr>
-              <w:t>")</w:t>
-            </w:r>
-          </w:p>
-          <w:p>
-            <w:pPr>
-              <w:pStyle w:val="CodeInstructions"/>
-            </w:pPr>
-            <w:r>
-              <w:t>            </w:t>
-            </w:r>
-            <w:r>
-              <w:rPr>
-                <w:color w:val="777777"/>
-              </w:rPr>
-              <w:t>};</w:t>
-            </w:r>
-          </w:p>
-        </w:tc>
-      </w:tr>
-    </w:tbl>
-    <w:p>
-      <w:pPr>
-        <w:numPr>
-          <w:ilvl w:val="0"/>
-          <w:numId w:val="6"/>
-        </w:numPr>
-        <w:ind w:left="0"/>
-        <w:textAlignment w:val="center"/>
-        <w:rPr>
-          <w:rFonts w:ascii="Calibri" w:eastAsia="Times New Roman" w:hAnsi="Calibri" w:cs="Calibri"/>
-          <w:sz w:val="22"/>
-          <w:szCs w:val="22"/>
-        </w:rPr>
-      </w:pPr>
-      <w:r>
-        <w:rPr>
-          <w:rFonts w:ascii="Calibri" w:eastAsia="Times New Roman" w:hAnsi="Calibri" w:cs="Calibri"/>
-          <w:sz w:val="22"/>
-          <w:szCs w:val="22"/>
-        </w:rPr>
-        <w:t xml:space="preserve">Après on configure. </w:t>
-      </w:r>
+    <w:p>
+      <w:pPr>
+        <w:spacing w:before="0" w:after="160" w:line="259" w:lineRule="auto"/>
+        <w:rPr>
+          <w:b/>
+          <w:bCs/>
+        </w:rPr>
+      </w:pPr>
     </w:p>
     <w:p>
       <w:pPr>
@@ -742,6 +471,7 @@
     </w:p>
     <w:p>
       <w:r>
+        <w:lastRenderedPageBreak/>
         <w:t xml:space="preserve">NOTE: si la branche de la séance n'apparaît que la dans section </w:t>
       </w:r>
       <w:r>
@@ -1007,7 +737,6 @@
         <w:rPr>
           <w:noProof/>
         </w:rPr>
-        <w:lastRenderedPageBreak/>
         <w:drawing>
           <wp:inline distT="0" distB="0" distL="0" distR="0" wp14:anchorId="6D993182" wp14:editId="290D46DB">
             <wp:extent cx="1511715" cy="1633913"/>
@@ -1232,6 +961,7 @@
         <w:rPr>
           <w:highlight w:val="yellow"/>
         </w:rPr>
+        <w:lastRenderedPageBreak/>
         <w:t>NOTE: les changements sont enregistrés dans le repo. LOCAL SEULEMENT</w:t>
       </w:r>
     </w:p>
@@ -1532,7 +1262,6 @@
         <w:spacing w:before="0" w:after="160" w:line="259" w:lineRule="auto"/>
       </w:pPr>
       <w:r>
-        <w:lastRenderedPageBreak/>
         <w:t>Copiez le dossier (</w:t>
       </w:r>
       <w:r>
@@ -1864,6 +1593,7 @@
         <w:spacing w:before="0" w:after="160" w:line="259" w:lineRule="auto"/>
       </w:pPr>
       <w:r>
+        <w:lastRenderedPageBreak/>
         <w:t xml:space="preserve">Dans le dossier du projet, </w:t>
       </w:r>
       <w:r>
@@ -2241,7 +1971,6 @@
         <w:rPr>
           <w:noProof/>
         </w:rPr>
-        <w:lastRenderedPageBreak/>
         <w:drawing>
           <wp:inline distT="0" distB="0" distL="0" distR="0" wp14:anchorId="6E8F309F" wp14:editId="06492DDD">
             <wp:extent cx="4495800" cy="2903121"/>
@@ -2418,6 +2147,7 @@
           <w:b/>
           <w:bCs/>
         </w:rPr>
+        <w:lastRenderedPageBreak/>
         <w:t>Description</w:t>
       </w:r>
       <w:r>
@@ -2639,7 +2369,6 @@
         <w:spacing w:before="0" w:after="160" w:line="259" w:lineRule="auto"/>
       </w:pPr>
       <w:r>
-        <w:lastRenderedPageBreak/>
         <w:t>In</w:t>
       </w:r>
       <w:r>
@@ -3011,6 +2740,7 @@
         <w:spacing w:before="0" w:after="160" w:line="259" w:lineRule="auto"/>
       </w:pPr>
       <w:r>
+        <w:lastRenderedPageBreak/>
         <w:t xml:space="preserve">Ajoutez le controller </w:t>
       </w:r>
       <w:r>
@@ -3910,7 +3640,6 @@
         <w:spacing w:before="0" w:after="160" w:line="259" w:lineRule="auto"/>
       </w:pPr>
       <w:r>
-        <w:lastRenderedPageBreak/>
         <w:t>Démarrez l’application</w:t>
       </w:r>
     </w:p>
@@ -4440,6 +4169,7 @@
           <w:szCs w:val="19"/>
           <w:lang w:val="en-CA"/>
         </w:rPr>
+        <w:lastRenderedPageBreak/>
         <w:t xml:space="preserve">  {</w:t>
       </w:r>
     </w:p>
@@ -5336,7 +5066,6 @@
         <w:spacing w:before="0" w:after="160" w:line="259" w:lineRule="auto"/>
       </w:pPr>
       <w:r>
-        <w:lastRenderedPageBreak/>
         <w:t>Ajoutez (collez) le contenu dans _</w:t>
       </w:r>
       <w:r>
@@ -5718,6 +5447,7 @@
           <w:bCs/>
           <w:lang w:val="en-US"/>
         </w:rPr>
+        <w:lastRenderedPageBreak/>
         <w:t>Summary</w:t>
       </w:r>
       <w:r>
@@ -13189,15 +12919,6 @@
 </file>
 
 <file path=customXml/item2.xml><?xml version="1.0" encoding="utf-8"?>
-<?mso-contentType ?>
-<FormTemplates xmlns="http://schemas.microsoft.com/sharepoint/v3/contenttype/forms">
-  <Display>DocumentLibraryForm</Display>
-  <Edit>DocumentLibraryForm</Edit>
-  <New>DocumentLibraryForm</New>
-</FormTemplates>
-</file>
-
-<file path=customXml/item3.xml><?xml version="1.0" encoding="utf-8"?>
 <ct:contentTypeSchema xmlns:ct="http://schemas.microsoft.com/office/2006/metadata/contentType" xmlns:ma="http://schemas.microsoft.com/office/2006/metadata/properties/metaAttributes" ct:_="" ma:_="" ma:contentTypeName="Document" ma:contentTypeID="0x010100354AEAE9FD62D747A26A546E5B1B5735" ma:contentTypeVersion="7" ma:contentTypeDescription="Crée un document." ma:contentTypeScope="" ma:versionID="43b763fe9aa20b7a2976a5e019d82dbf">
   <xsd:schema xmlns:xsd="http://www.w3.org/2001/XMLSchema" xmlns:xs="http://www.w3.org/2001/XMLSchema" xmlns:p="http://schemas.microsoft.com/office/2006/metadata/properties" xmlns:ns2="071933db-0376-4694-9786-b56cb37c4ec2" targetNamespace="http://schemas.microsoft.com/office/2006/metadata/properties" ma:root="true" ma:fieldsID="d5c90ae6c1ec6ed317c9f5feddaf7a33" ns2:_="">
     <xsd:import namespace="071933db-0376-4694-9786-b56cb37c4ec2"/>
@@ -13361,6 +13082,15 @@
 </ct:contentTypeSchema>
 </file>
 
+<file path=customXml/item3.xml><?xml version="1.0" encoding="utf-8"?>
+<?mso-contentType ?>
+<FormTemplates xmlns="http://schemas.microsoft.com/sharepoint/v3/contenttype/forms">
+  <Display>DocumentLibraryForm</Display>
+  <Edit>DocumentLibraryForm</Edit>
+  <New>DocumentLibraryForm</New>
+</FormTemplates>
+</file>
+
 <file path=customXml/itemProps1.xml><?xml version="1.0" encoding="utf-8"?>
 <ds:datastoreItem xmlns:ds="http://schemas.openxmlformats.org/officeDocument/2006/customXml" ds:itemID="{2C36E056-BA2C-4A1F-9580-242C9B36FE70}">
   <ds:schemaRefs>
@@ -13371,14 +13101,6 @@
 </file>
 
 <file path=customXml/itemProps2.xml><?xml version="1.0" encoding="utf-8"?>
-<ds:datastoreItem xmlns:ds="http://schemas.openxmlformats.org/officeDocument/2006/customXml" ds:itemID="{F6194C16-5FE5-4670-BEC8-3D6DD9380312}">
-  <ds:schemaRefs>
-    <ds:schemaRef ds:uri="http://schemas.microsoft.com/sharepoint/v3/contenttype/forms"/>
-  </ds:schemaRefs>
-</ds:datastoreItem>
-</file>
-
-<file path=customXml/itemProps3.xml><?xml version="1.0" encoding="utf-8"?>
 <ds:datastoreItem xmlns:ds="http://schemas.openxmlformats.org/officeDocument/2006/customXml" ds:itemID="{5C3A06EC-DC03-4D65-AA15-C6B9D68C1ED0}">
   <ds:schemaRefs>
     <ds:schemaRef ds:uri="http://schemas.microsoft.com/office/2006/metadata/contentType"/>
@@ -13394,4 +13116,12 @@
     <ds:schemaRef ds:uri="http://schemas.microsoft.com/internal/obd"/>
   </ds:schemaRefs>
 </ds:datastoreItem>
+</file>
+
+<file path=customXml/itemProps3.xml><?xml version="1.0" encoding="utf-8"?>
+<ds:datastoreItem xmlns:ds="http://schemas.openxmlformats.org/officeDocument/2006/customXml" ds:itemID="{F6194C16-5FE5-4670-BEC8-3D6DD9380312}">
+  <ds:schemaRefs>
+    <ds:schemaRef ds:uri="http://schemas.microsoft.com/sharepoint/v3/contenttype/forms"/>
+  </ds:schemaRefs>
+</ds:datastoreItem>
 </file>
</xml_diff>